<commit_message>
Task 5.8: added print statements to constructors and destructors , Task 5.9: just theory
</commit_message>
<xml_diff>
--- a/theory.docx
+++ b/theory.docx
@@ -147,10 +147,7 @@
     </w:p>
     <w:p>
       <w:r>
-        <w:t>Die statische Klasse einer Variablen ist die der Deklaration</w:t>
-      </w:r>
-      <w:r>
-        <w:t xml:space="preserve"> – bei s1 </w:t>
+        <w:t xml:space="preserve">Die statische Klasse einer Variablen ist die der Deklaration – bei s1 </w:t>
       </w:r>
       <w:proofErr w:type="spellStart"/>
       <w:r>
@@ -163,10 +160,7 @@
     </w:p>
     <w:p>
       <w:r>
-        <w:t>die dynamische Klasse ist die des aktuellen Wertes</w:t>
-      </w:r>
-      <w:r>
-        <w:t xml:space="preserve"> – bei s1/s2 </w:t>
+        <w:t xml:space="preserve">die dynamische Klasse ist die des aktuellen Wertes – bei s1/s2 </w:t>
       </w:r>
       <w:proofErr w:type="spellStart"/>
       <w:r>
@@ -182,6 +176,701 @@
     <w:p>
       <w:r>
         <w:t>Dynamischer Typ wird überprüft zur Laufzeit</w:t>
+      </w:r>
+    </w:p>
+    <w:p/>
+    <w:p/>
+    <w:p/>
+    <w:p/>
+    <w:p/>
+    <w:p/>
+    <w:p/>
+    <w:p/>
+    <w:p/>
+    <w:p/>
+    <w:p/>
+    <w:p/>
+    <w:p/>
+    <w:p/>
+    <w:p/>
+    <w:p/>
+    <w:p/>
+    <w:p>
+      <w:r>
+        <w:lastRenderedPageBreak/>
+        <w:t>5.8</w:t>
+      </w:r>
+    </w:p>
+    <w:p>
+      <w:r>
+        <w:t xml:space="preserve">- mit </w:t>
+      </w:r>
+      <w:proofErr w:type="spellStart"/>
+      <w:r>
+        <w:t>virtual</w:t>
+      </w:r>
+      <w:proofErr w:type="spellEnd"/>
+    </w:p>
+    <w:p>
+      <w:r>
+        <w:rPr>
+          <w:noProof/>
+          <w:lang w:eastAsia="de-DE"/>
+        </w:rPr>
+        <mc:AlternateContent>
+          <mc:Choice Requires="wps">
+            <w:drawing>
+              <wp:anchor distT="0" distB="0" distL="114300" distR="114300" simplePos="0" relativeHeight="251659264" behindDoc="0" locked="0" layoutInCell="1" allowOverlap="1">
+                <wp:simplePos x="0" y="0"/>
+                <wp:positionH relativeFrom="column">
+                  <wp:posOffset>-61596</wp:posOffset>
+                </wp:positionH>
+                <wp:positionV relativeFrom="paragraph">
+                  <wp:posOffset>1559772</wp:posOffset>
+                </wp:positionV>
+                <wp:extent cx="3513667" cy="16933"/>
+                <wp:effectExtent l="0" t="0" r="29845" b="21590"/>
+                <wp:wrapNone/>
+                <wp:docPr id="3" name="Gerader Verbinder 3"/>
+                <wp:cNvGraphicFramePr/>
+                <a:graphic xmlns:a="http://schemas.openxmlformats.org/drawingml/2006/main">
+                  <a:graphicData uri="http://schemas.microsoft.com/office/word/2010/wordprocessingShape">
+                    <wps:wsp>
+                      <wps:cNvCnPr/>
+                      <wps:spPr>
+                        <a:xfrm>
+                          <a:off x="0" y="0"/>
+                          <a:ext cx="3513667" cy="16933"/>
+                        </a:xfrm>
+                        <a:prstGeom prst="line">
+                          <a:avLst/>
+                        </a:prstGeom>
+                      </wps:spPr>
+                      <wps:style>
+                        <a:lnRef idx="3">
+                          <a:schemeClr val="accent1"/>
+                        </a:lnRef>
+                        <a:fillRef idx="0">
+                          <a:schemeClr val="accent1"/>
+                        </a:fillRef>
+                        <a:effectRef idx="2">
+                          <a:schemeClr val="accent1"/>
+                        </a:effectRef>
+                        <a:fontRef idx="minor">
+                          <a:schemeClr val="tx1"/>
+                        </a:fontRef>
+                      </wps:style>
+                      <wps:bodyPr/>
+                    </wps:wsp>
+                  </a:graphicData>
+                </a:graphic>
+              </wp:anchor>
+            </w:drawing>
+          </mc:Choice>
+          <mc:Fallback>
+            <w:pict>
+              <v:line w14:anchorId="7F30426E" id="Gerader Verbinder 3" o:spid="_x0000_s1026" style="position:absolute;z-index:251659264;visibility:visible;mso-wrap-style:square;mso-wrap-distance-left:9pt;mso-wrap-distance-top:0;mso-wrap-distance-right:9pt;mso-wrap-distance-bottom:0;mso-position-horizontal:absolute;mso-position-horizontal-relative:text;mso-position-vertical:absolute;mso-position-vertical-relative:text" from="-4.85pt,122.8pt" to="271.8pt,124.15pt" o:gfxdata="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" strokecolor="#5b9bd5 [3204]" strokeweight="1.5pt">
+                <v:stroke joinstyle="miter"/>
+              </v:line>
+            </w:pict>
+          </mc:Fallback>
+        </mc:AlternateContent>
+      </w:r>
+      <w:r>
+        <w:rPr>
+          <w:noProof/>
+          <w:lang w:eastAsia="de-DE"/>
+        </w:rPr>
+        <w:drawing>
+          <wp:inline distT="0" distB="0" distL="0" distR="0" wp14:anchorId="666BB7D9" wp14:editId="34E0D801">
+            <wp:extent cx="2990850" cy="2895600"/>
+            <wp:effectExtent l="0" t="0" r="0" b="0"/>
+            <wp:docPr id="1" name="Grafik 1"/>
+            <wp:cNvGraphicFramePr>
+              <a:graphicFrameLocks xmlns:a="http://schemas.openxmlformats.org/drawingml/2006/main" noChangeAspect="1"/>
+            </wp:cNvGraphicFramePr>
+            <a:graphic xmlns:a="http://schemas.openxmlformats.org/drawingml/2006/main">
+              <a:graphicData uri="http://schemas.openxmlformats.org/drawingml/2006/picture">
+                <pic:pic xmlns:pic="http://schemas.openxmlformats.org/drawingml/2006/picture">
+                  <pic:nvPicPr>
+                    <pic:cNvPr id="1" name=""/>
+                    <pic:cNvPicPr/>
+                  </pic:nvPicPr>
+                  <pic:blipFill>
+                    <a:blip r:embed="rId5"/>
+                    <a:stretch>
+                      <a:fillRect/>
+                    </a:stretch>
+                  </pic:blipFill>
+                  <pic:spPr>
+                    <a:xfrm>
+                      <a:off x="0" y="0"/>
+                      <a:ext cx="2990850" cy="2895600"/>
+                    </a:xfrm>
+                    <a:prstGeom prst="rect">
+                      <a:avLst/>
+                    </a:prstGeom>
+                  </pic:spPr>
+                </pic:pic>
+              </a:graphicData>
+            </a:graphic>
+          </wp:inline>
+        </w:drawing>
+      </w:r>
+    </w:p>
+    <w:p/>
+    <w:p>
+      <w:pPr>
+        <w:pStyle w:val="Listenabsatz"/>
+        <w:numPr>
+          <w:ilvl w:val="0"/>
+          <w:numId w:val="1"/>
+        </w:numPr>
+      </w:pPr>
+      <w:r>
+        <w:t xml:space="preserve">Ohne </w:t>
+      </w:r>
+      <w:proofErr w:type="spellStart"/>
+      <w:r>
+        <w:t>virtual</w:t>
+      </w:r>
+      <w:proofErr w:type="spellEnd"/>
+    </w:p>
+    <w:p>
+      <w:r>
+        <w:rPr>
+          <w:noProof/>
+          <w:lang w:eastAsia="de-DE"/>
+        </w:rPr>
+        <mc:AlternateContent>
+          <mc:Choice Requires="wps">
+            <w:drawing>
+              <wp:anchor distT="0" distB="0" distL="114300" distR="114300" simplePos="0" relativeHeight="251662336" behindDoc="0" locked="0" layoutInCell="1" allowOverlap="1">
+                <wp:simplePos x="0" y="0"/>
+                <wp:positionH relativeFrom="column">
+                  <wp:posOffset>1784138</wp:posOffset>
+                </wp:positionH>
+                <wp:positionV relativeFrom="paragraph">
+                  <wp:posOffset>1533737</wp:posOffset>
+                </wp:positionV>
+                <wp:extent cx="3064722" cy="719666"/>
+                <wp:effectExtent l="38100" t="0" r="21590" b="80645"/>
+                <wp:wrapNone/>
+                <wp:docPr id="5" name="Gerade Verbindung mit Pfeil 5"/>
+                <wp:cNvGraphicFramePr/>
+                <a:graphic xmlns:a="http://schemas.openxmlformats.org/drawingml/2006/main">
+                  <a:graphicData uri="http://schemas.microsoft.com/office/word/2010/wordprocessingShape">
+                    <wps:wsp>
+                      <wps:cNvCnPr/>
+                      <wps:spPr>
+                        <a:xfrm flipH="1">
+                          <a:off x="0" y="0"/>
+                          <a:ext cx="3064722" cy="719666"/>
+                        </a:xfrm>
+                        <a:prstGeom prst="straightConnector1">
+                          <a:avLst/>
+                        </a:prstGeom>
+                        <a:ln>
+                          <a:tailEnd type="triangle"/>
+                        </a:ln>
+                      </wps:spPr>
+                      <wps:style>
+                        <a:lnRef idx="3">
+                          <a:schemeClr val="accent2"/>
+                        </a:lnRef>
+                        <a:fillRef idx="0">
+                          <a:schemeClr val="accent2"/>
+                        </a:fillRef>
+                        <a:effectRef idx="2">
+                          <a:schemeClr val="accent2"/>
+                        </a:effectRef>
+                        <a:fontRef idx="minor">
+                          <a:schemeClr val="tx1"/>
+                        </a:fontRef>
+                      </wps:style>
+                      <wps:bodyPr/>
+                    </wps:wsp>
+                  </a:graphicData>
+                </a:graphic>
+                <wp14:sizeRelH relativeFrom="margin">
+                  <wp14:pctWidth>0</wp14:pctWidth>
+                </wp14:sizeRelH>
+                <wp14:sizeRelV relativeFrom="margin">
+                  <wp14:pctHeight>0</wp14:pctHeight>
+                </wp14:sizeRelV>
+              </wp:anchor>
+            </w:drawing>
+          </mc:Choice>
+          <mc:Fallback>
+            <w:pict>
+              <v:shapetype w14:anchorId="397F82ED" id="_x0000_t32" coordsize="21600,21600" o:spt="32" o:oned="t" path="m,l21600,21600e" filled="f">
+                <v:path arrowok="t" fillok="f" o:connecttype="none"/>
+                <o:lock v:ext="edit" shapetype="t"/>
+              </v:shapetype>
+              <v:shape id="Gerade Verbindung mit Pfeil 5" o:spid="_x0000_s1026" type="#_x0000_t32" style="position:absolute;margin-left:140.5pt;margin-top:120.75pt;width:241.3pt;height:56.65pt;flip:x;z-index:251662336;visibility:visible;mso-wrap-style:square;mso-width-percent:0;mso-height-percent:0;mso-wrap-distance-left:9pt;mso-wrap-distance-top:0;mso-wrap-distance-right:9pt;mso-wrap-distance-bottom:0;mso-position-horizontal:absolute;mso-position-horizontal-relative:text;mso-position-vertical:absolute;mso-position-vertical-relative:text;mso-width-percent:0;mso-height-percent:0;mso-width-relative:margin;mso-height-relative:margin" o:gfxdata="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" strokecolor="#ed7d31 [3205]" strokeweight="1.5pt">
+                <v:stroke endarrow="block" joinstyle="miter"/>
+              </v:shape>
+            </w:pict>
+          </mc:Fallback>
+        </mc:AlternateContent>
+      </w:r>
+      <w:r>
+        <w:rPr>
+          <w:noProof/>
+          <w:lang w:eastAsia="de-DE"/>
+        </w:rPr>
+        <mc:AlternateContent>
+          <mc:Choice Requires="wps">
+            <w:drawing>
+              <wp:anchor distT="0" distB="0" distL="114300" distR="114300" simplePos="0" relativeHeight="251661312" behindDoc="0" locked="0" layoutInCell="1" allowOverlap="1" wp14:anchorId="32BE413C" wp14:editId="47D95EFB">
+                <wp:simplePos x="0" y="0"/>
+                <wp:positionH relativeFrom="column">
+                  <wp:posOffset>-213148</wp:posOffset>
+                </wp:positionH>
+                <wp:positionV relativeFrom="paragraph">
+                  <wp:posOffset>1643380</wp:posOffset>
+                </wp:positionV>
+                <wp:extent cx="3513667" cy="16933"/>
+                <wp:effectExtent l="0" t="0" r="29845" b="21590"/>
+                <wp:wrapNone/>
+                <wp:docPr id="4" name="Gerader Verbinder 4"/>
+                <wp:cNvGraphicFramePr/>
+                <a:graphic xmlns:a="http://schemas.openxmlformats.org/drawingml/2006/main">
+                  <a:graphicData uri="http://schemas.microsoft.com/office/word/2010/wordprocessingShape">
+                    <wps:wsp>
+                      <wps:cNvCnPr/>
+                      <wps:spPr>
+                        <a:xfrm>
+                          <a:off x="0" y="0"/>
+                          <a:ext cx="3513667" cy="16933"/>
+                        </a:xfrm>
+                        <a:prstGeom prst="line">
+                          <a:avLst/>
+                        </a:prstGeom>
+                      </wps:spPr>
+                      <wps:style>
+                        <a:lnRef idx="3">
+                          <a:schemeClr val="accent1"/>
+                        </a:lnRef>
+                        <a:fillRef idx="0">
+                          <a:schemeClr val="accent1"/>
+                        </a:fillRef>
+                        <a:effectRef idx="2">
+                          <a:schemeClr val="accent1"/>
+                        </a:effectRef>
+                        <a:fontRef idx="minor">
+                          <a:schemeClr val="tx1"/>
+                        </a:fontRef>
+                      </wps:style>
+                      <wps:bodyPr/>
+                    </wps:wsp>
+                  </a:graphicData>
+                </a:graphic>
+              </wp:anchor>
+            </w:drawing>
+          </mc:Choice>
+          <mc:Fallback>
+            <w:pict>
+              <v:line w14:anchorId="00A2BF06" id="Gerader Verbinder 4" o:spid="_x0000_s1026" style="position:absolute;z-index:251661312;visibility:visible;mso-wrap-style:square;mso-wrap-distance-left:9pt;mso-wrap-distance-top:0;mso-wrap-distance-right:9pt;mso-wrap-distance-bottom:0;mso-position-horizontal:absolute;mso-position-horizontal-relative:text;mso-position-vertical:absolute;mso-position-vertical-relative:text" from="-16.8pt,129.4pt" to="259.85pt,130.75pt" o:gfxdata="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" strokecolor="#5b9bd5 [3204]" strokeweight="1.5pt">
+                <v:stroke joinstyle="miter"/>
+              </v:line>
+            </w:pict>
+          </mc:Fallback>
+        </mc:AlternateContent>
+      </w:r>
+      <w:r>
+        <w:rPr>
+          <w:noProof/>
+          <w:lang w:eastAsia="de-DE"/>
+        </w:rPr>
+        <w:drawing>
+          <wp:inline distT="0" distB="0" distL="0" distR="0" wp14:anchorId="312D33CA" wp14:editId="3CA5B881">
+            <wp:extent cx="3124200" cy="2790825"/>
+            <wp:effectExtent l="0" t="0" r="0" b="9525"/>
+            <wp:docPr id="2" name="Grafik 2"/>
+            <wp:cNvGraphicFramePr>
+              <a:graphicFrameLocks xmlns:a="http://schemas.openxmlformats.org/drawingml/2006/main" noChangeAspect="1"/>
+            </wp:cNvGraphicFramePr>
+            <a:graphic xmlns:a="http://schemas.openxmlformats.org/drawingml/2006/main">
+              <a:graphicData uri="http://schemas.openxmlformats.org/drawingml/2006/picture">
+                <pic:pic xmlns:pic="http://schemas.openxmlformats.org/drawingml/2006/picture">
+                  <pic:nvPicPr>
+                    <pic:cNvPr id="1" name=""/>
+                    <pic:cNvPicPr/>
+                  </pic:nvPicPr>
+                  <pic:blipFill>
+                    <a:blip r:embed="rId6"/>
+                    <a:stretch>
+                      <a:fillRect/>
+                    </a:stretch>
+                  </pic:blipFill>
+                  <pic:spPr>
+                    <a:xfrm>
+                      <a:off x="0" y="0"/>
+                      <a:ext cx="3124200" cy="2790825"/>
+                    </a:xfrm>
+                    <a:prstGeom prst="rect">
+                      <a:avLst/>
+                    </a:prstGeom>
+                  </pic:spPr>
+                </pic:pic>
+              </a:graphicData>
+            </a:graphic>
+          </wp:inline>
+        </w:drawing>
+      </w:r>
+    </w:p>
+    <w:p/>
+    <w:p/>
+    <w:p>
+      <w:pPr>
+        <w:tabs>
+          <w:tab w:val="left" w:pos="1280"/>
+        </w:tabs>
+      </w:pPr>
+      <w:r>
+        <w:t xml:space="preserve">Hier sorgt die Variable s2 für den Unterschied. Bei s1 werden in beiden </w:t>
+      </w:r>
+      <w:proofErr w:type="spellStart"/>
+      <w:r>
+        <w:t>fällen</w:t>
+      </w:r>
+      <w:proofErr w:type="spellEnd"/>
+      <w:r>
+        <w:t xml:space="preserve"> die </w:t>
+      </w:r>
+      <w:proofErr w:type="spellStart"/>
+      <w:r>
+        <w:t>Kon</w:t>
+      </w:r>
+      <w:proofErr w:type="spellEnd"/>
+      <w:r>
+        <w:t>-/</w:t>
+      </w:r>
+      <w:proofErr w:type="spellStart"/>
+      <w:r>
+        <w:t>Destruktoren</w:t>
+      </w:r>
+      <w:proofErr w:type="spellEnd"/>
+      <w:r>
+        <w:t xml:space="preserve"> in der gleichen Reihenfolge </w:t>
+      </w:r>
+      <w:proofErr w:type="spellStart"/>
+      <w:r>
+        <w:t>aufgerufenn</w:t>
+      </w:r>
+      <w:proofErr w:type="spellEnd"/>
+      <w:r>
+        <w:t xml:space="preserve">, bei s2 wird im Falle ohne des Schlüsselwortes </w:t>
+      </w:r>
+      <w:proofErr w:type="spellStart"/>
+      <w:r>
+        <w:t>virtual</w:t>
+      </w:r>
+      <w:proofErr w:type="spellEnd"/>
+      <w:r>
+        <w:t xml:space="preserve"> der </w:t>
+      </w:r>
+      <w:proofErr w:type="spellStart"/>
+      <w:r>
+        <w:t>Sphere</w:t>
+      </w:r>
+      <w:proofErr w:type="spellEnd"/>
+      <w:r>
+        <w:t xml:space="preserve"> </w:t>
+      </w:r>
+      <w:proofErr w:type="spellStart"/>
+      <w:r>
+        <w:t>Destrucotr</w:t>
+      </w:r>
+      <w:proofErr w:type="spellEnd"/>
+      <w:r>
+        <w:t xml:space="preserve"> nicht aufgerufen.  Das Problem des </w:t>
+      </w:r>
+      <w:proofErr w:type="spellStart"/>
+      <w:r>
+        <w:t>Slicing</w:t>
+      </w:r>
+      <w:proofErr w:type="spellEnd"/>
+      <w:r>
+        <w:t xml:space="preserve"> (bei automatischen Variablen) wurde hier durch die dynamische </w:t>
+      </w:r>
+      <w:proofErr w:type="spellStart"/>
+      <w:r>
+        <w:t>erzeugunng</w:t>
+      </w:r>
+      <w:proofErr w:type="spellEnd"/>
+      <w:r>
+        <w:t xml:space="preserve"> umgangen. Ursache des Unterschieds ist, dass bei der Variablen s2 der statische Typ ein anderer ist (nämlich Shape) als der dynamische (hier </w:t>
+      </w:r>
+      <w:proofErr w:type="spellStart"/>
+      <w:r>
+        <w:t>Sphere</w:t>
+      </w:r>
+      <w:proofErr w:type="spellEnd"/>
+      <w:r>
+        <w:t xml:space="preserve">). Für Zeiger oder Referenzen </w:t>
+      </w:r>
+      <w:r>
+        <w:t xml:space="preserve">wird eine Methode des dynamischen Typs nur ausgeführt, wenn diese </w:t>
+      </w:r>
+      <w:r>
+        <w:t xml:space="preserve">in </w:t>
+      </w:r>
+      <w:r>
+        <w:lastRenderedPageBreak/>
+        <w:t xml:space="preserve">irgendeiner Basisklasse der Instanz als </w:t>
+      </w:r>
+      <w:proofErr w:type="spellStart"/>
+      <w:r>
+        <w:t>virtual</w:t>
+      </w:r>
+      <w:proofErr w:type="spellEnd"/>
+      <w:r>
+        <w:t xml:space="preserve"> erklärt wurde</w:t>
+      </w:r>
+      <w:r>
+        <w:t xml:space="preserve"> (weil der Compiler zuerst auf die Methode des statischen Typs, also der Basisklasse, schaut)</w:t>
+      </w:r>
+    </w:p>
+    <w:p>
+      <w:pPr>
+        <w:tabs>
+          <w:tab w:val="left" w:pos="1280"/>
+        </w:tabs>
+      </w:pPr>
+      <w:r>
+        <w:t>Ansonsten wird auch die Methode der statischen Klasse ausgeführt</w:t>
+      </w:r>
+      <w:r>
+        <w:t xml:space="preserve"> -&gt; genau das ist hier passiert, als </w:t>
+      </w:r>
+      <w:proofErr w:type="spellStart"/>
+      <w:r>
+        <w:t>virtual</w:t>
+      </w:r>
+      <w:proofErr w:type="spellEnd"/>
+      <w:r>
+        <w:t xml:space="preserve"> weggelassen wurde.</w:t>
+      </w:r>
+    </w:p>
+    <w:p/>
+    <w:p>
+      <w:r>
+        <w:rPr>
+          <w:noProof/>
+          <w:lang w:eastAsia="de-DE"/>
+        </w:rPr>
+        <w:drawing>
+          <wp:inline distT="0" distB="0" distL="0" distR="0" wp14:anchorId="181F3C41" wp14:editId="428592AD">
+            <wp:extent cx="5760720" cy="3985895"/>
+            <wp:effectExtent l="0" t="0" r="0" b="0"/>
+            <wp:docPr id="6" name="Grafik 6"/>
+            <wp:cNvGraphicFramePr>
+              <a:graphicFrameLocks xmlns:a="http://schemas.openxmlformats.org/drawingml/2006/main" noChangeAspect="1"/>
+            </wp:cNvGraphicFramePr>
+            <a:graphic xmlns:a="http://schemas.openxmlformats.org/drawingml/2006/main">
+              <a:graphicData uri="http://schemas.openxmlformats.org/drawingml/2006/picture">
+                <pic:pic xmlns:pic="http://schemas.openxmlformats.org/drawingml/2006/picture">
+                  <pic:nvPicPr>
+                    <pic:cNvPr id="1" name=""/>
+                    <pic:cNvPicPr/>
+                  </pic:nvPicPr>
+                  <pic:blipFill>
+                    <a:blip r:embed="rId7"/>
+                    <a:stretch>
+                      <a:fillRect/>
+                    </a:stretch>
+                  </pic:blipFill>
+                  <pic:spPr>
+                    <a:xfrm>
+                      <a:off x="0" y="0"/>
+                      <a:ext cx="5760720" cy="3985895"/>
+                    </a:xfrm>
+                    <a:prstGeom prst="rect">
+                      <a:avLst/>
+                    </a:prstGeom>
+                  </pic:spPr>
+                </pic:pic>
+              </a:graphicData>
+            </a:graphic>
+          </wp:inline>
+        </w:drawing>
+      </w:r>
+    </w:p>
+    <w:p/>
+    <w:p>
+      <w:r>
+        <w:t>5.9</w:t>
+      </w:r>
+    </w:p>
+    <w:p>
+      <w:r>
+        <w:t>Klassenhierarchie vs. Objekthierarchie</w:t>
+      </w:r>
+    </w:p>
+    <w:p>
+      <w:r>
+        <w:t>Klassenhierarchie:</w:t>
+      </w:r>
+    </w:p>
+    <w:p>
+      <w:pPr>
+        <w:pStyle w:val="Listenabsatz"/>
+        <w:numPr>
+          <w:ilvl w:val="0"/>
+          <w:numId w:val="1"/>
+        </w:numPr>
+      </w:pPr>
+      <w:r>
+        <w:t>Basisklasse</w:t>
+      </w:r>
+      <w:r>
+        <w:t xml:space="preserve"> -&gt; Unterklasse(n) -&gt; ggf. </w:t>
+      </w:r>
+      <w:proofErr w:type="spellStart"/>
+      <w:r>
+        <w:t>UnterUnterKlasse</w:t>
+      </w:r>
+      <w:proofErr w:type="spellEnd"/>
+      <w:r>
+        <w:t>(n)</w:t>
+      </w:r>
+    </w:p>
+    <w:p>
+      <w:pPr>
+        <w:pStyle w:val="Listenabsatz"/>
+        <w:numPr>
+          <w:ilvl w:val="0"/>
+          <w:numId w:val="1"/>
+        </w:numPr>
+      </w:pPr>
+      <w:r>
+        <w:t>Festgelegt</w:t>
+      </w:r>
+    </w:p>
+    <w:p>
+      <w:pPr>
+        <w:pStyle w:val="Listenabsatz"/>
+        <w:numPr>
+          <w:ilvl w:val="0"/>
+          <w:numId w:val="1"/>
+        </w:numPr>
+      </w:pPr>
+      <w:r>
+        <w:t>Basiert auf der implementierten Vererbung</w:t>
+      </w:r>
+    </w:p>
+    <w:p/>
+    <w:p>
+      <w:r>
+        <w:t>Objekthierarchie:</w:t>
+      </w:r>
+    </w:p>
+    <w:p>
+      <w:pPr>
+        <w:pStyle w:val="Listenabsatz"/>
+        <w:numPr>
+          <w:ilvl w:val="0"/>
+          <w:numId w:val="1"/>
+        </w:numPr>
+      </w:pPr>
+      <w:r>
+        <w:t>Oberstes Objekt in der Hierarchie muss nicht aus der Basisklasse instanziiert sein, siehe Composite</w:t>
+      </w:r>
+    </w:p>
+    <w:p>
+      <w:pPr>
+        <w:pStyle w:val="Listenabsatz"/>
+        <w:numPr>
+          <w:ilvl w:val="0"/>
+          <w:numId w:val="1"/>
+        </w:numPr>
+      </w:pPr>
+      <w:r>
+        <w:t>Beliebig konstruierbar</w:t>
+      </w:r>
+    </w:p>
+    <w:p>
+      <w:pPr>
+        <w:pStyle w:val="Listenabsatz"/>
+        <w:numPr>
+          <w:ilvl w:val="0"/>
+          <w:numId w:val="1"/>
+        </w:numPr>
+      </w:pPr>
+      <w:r>
+        <w:t>Basiert auf</w:t>
+      </w:r>
+      <w:r>
+        <w:t xml:space="preserve"> ist-</w:t>
+      </w:r>
+      <w:proofErr w:type="gramStart"/>
+      <w:r>
+        <w:t>ein Beziehung</w:t>
+      </w:r>
+      <w:proofErr w:type="gramEnd"/>
+    </w:p>
+    <w:p>
+      <w:r>
+        <w:t>Klassendiagramme:</w:t>
+      </w:r>
+    </w:p>
+    <w:p>
+      <w:pPr>
+        <w:pStyle w:val="Listenabsatz"/>
+        <w:numPr>
+          <w:ilvl w:val="0"/>
+          <w:numId w:val="1"/>
+        </w:numPr>
+      </w:pPr>
+      <w:r>
+        <w:t>Stellen den definierten (implementierten), allgemeinen Zustand der Klassenhierarchie dar</w:t>
+      </w:r>
+    </w:p>
+    <w:p>
+      <w:pPr>
+        <w:pStyle w:val="Listenabsatz"/>
+        <w:numPr>
+          <w:ilvl w:val="0"/>
+          <w:numId w:val="1"/>
+        </w:numPr>
+      </w:pPr>
+      <w:r>
+        <w:lastRenderedPageBreak/>
+        <w:t>Sind statisch</w:t>
+      </w:r>
+    </w:p>
+    <w:p>
+      <w:pPr>
+        <w:ind w:left="360"/>
+      </w:pPr>
+      <w:r>
+        <w:t>Objektdiagramme;</w:t>
+      </w:r>
+    </w:p>
+    <w:p>
+      <w:pPr>
+        <w:pStyle w:val="Listenabsatz"/>
+        <w:numPr>
+          <w:ilvl w:val="0"/>
+          <w:numId w:val="1"/>
+        </w:numPr>
+      </w:pPr>
+      <w:r>
+        <w:t>Stellen Beziehungen konkreter Objekte zu einem bestimmten Zeitpunkt dar</w:t>
+      </w:r>
+    </w:p>
+    <w:p>
+      <w:pPr>
+        <w:pStyle w:val="Listenabsatz"/>
+        <w:numPr>
+          <w:ilvl w:val="0"/>
+          <w:numId w:val="1"/>
+        </w:numPr>
+      </w:pPr>
+      <w:r>
+        <w:t>-sind dynamisch</w:t>
       </w:r>
       <w:bookmarkStart w:id="0" w:name="_GoBack"/>
       <w:bookmarkEnd w:id="0"/>
@@ -194,6 +883,127 @@
     </w:sectPr>
   </w:body>
 </w:document>
+</file>
+
+<file path=word/numbering.xml><?xml version="1.0" encoding="utf-8"?>
+<w:numbering xmlns:wpc="http://schemas.microsoft.com/office/word/2010/wordprocessingCanvas" xmlns:cx="http://schemas.microsoft.com/office/drawing/2014/chartex" xmlns:cx1="http://schemas.microsoft.com/office/drawing/2015/9/8/chartex" xmlns:mc="http://schemas.openxmlformats.org/markup-compatibility/2006" xmlns:o="urn:schemas-microsoft-com:office:office" xmlns:r="http://schemas.openxmlformats.org/officeDocument/2006/relationships" xmlns:m="http://schemas.openxmlformats.org/officeDocument/2006/math" xmlns:v="urn:schemas-microsoft-com:vml" xmlns:wp14="http://schemas.microsoft.com/office/word/2010/wordprocessingDrawing" xmlns:wp="http://schemas.openxmlformats.org/drawingml/2006/wordprocessingDrawing" xmlns:w10="urn:schemas-microsoft-com:office:word" xmlns:w="http://schemas.openxmlformats.org/wordprocessingml/2006/main" xmlns:w14="http://schemas.microsoft.com/office/word/2010/wordml" xmlns:w15="http://schemas.microsoft.com/office/word/2012/wordml" xmlns:w16se="http://schemas.microsoft.com/office/word/2015/wordml/symex" xmlns:wpg="http://schemas.microsoft.com/office/word/2010/wordprocessingGroup" xmlns:wpi="http://schemas.microsoft.com/office/word/2010/wordprocessingInk" xmlns:wne="http://schemas.microsoft.com/office/word/2006/wordml" xmlns:wps="http://schemas.microsoft.com/office/word/2010/wordprocessingShape" mc:Ignorable="w14 w15 w16se wp14">
+  <w:abstractNum w:abstractNumId="0" w15:restartNumberingAfterBreak="0">
+    <w:nsid w:val="21D34FC3"/>
+    <w:multiLevelType w:val="hybridMultilevel"/>
+    <w:tmpl w:val="70EC9EF8"/>
+    <w:lvl w:ilvl="0" w:tplc="4FAA9868">
+      <w:start w:val="5"/>
+      <w:numFmt w:val="bullet"/>
+      <w:lvlText w:val="-"/>
+      <w:lvlJc w:val="left"/>
+      <w:pPr>
+        <w:ind w:left="720" w:hanging="360"/>
+      </w:pPr>
+      <w:rPr>
+        <w:rFonts w:ascii="Calibri" w:eastAsiaTheme="minorHAnsi" w:hAnsi="Calibri" w:cs="Calibri" w:hint="default"/>
+      </w:rPr>
+    </w:lvl>
+    <w:lvl w:ilvl="1" w:tplc="04070003" w:tentative="1">
+      <w:start w:val="1"/>
+      <w:numFmt w:val="bullet"/>
+      <w:lvlText w:val="o"/>
+      <w:lvlJc w:val="left"/>
+      <w:pPr>
+        <w:ind w:left="1440" w:hanging="360"/>
+      </w:pPr>
+      <w:rPr>
+        <w:rFonts w:ascii="Courier New" w:hAnsi="Courier New" w:cs="Courier New" w:hint="default"/>
+      </w:rPr>
+    </w:lvl>
+    <w:lvl w:ilvl="2" w:tplc="04070005" w:tentative="1">
+      <w:start w:val="1"/>
+      <w:numFmt w:val="bullet"/>
+      <w:lvlText w:val=""/>
+      <w:lvlJc w:val="left"/>
+      <w:pPr>
+        <w:ind w:left="2160" w:hanging="360"/>
+      </w:pPr>
+      <w:rPr>
+        <w:rFonts w:ascii="Wingdings" w:hAnsi="Wingdings" w:hint="default"/>
+      </w:rPr>
+    </w:lvl>
+    <w:lvl w:ilvl="3" w:tplc="04070001" w:tentative="1">
+      <w:start w:val="1"/>
+      <w:numFmt w:val="bullet"/>
+      <w:lvlText w:val=""/>
+      <w:lvlJc w:val="left"/>
+      <w:pPr>
+        <w:ind w:left="2880" w:hanging="360"/>
+      </w:pPr>
+      <w:rPr>
+        <w:rFonts w:ascii="Symbol" w:hAnsi="Symbol" w:hint="default"/>
+      </w:rPr>
+    </w:lvl>
+    <w:lvl w:ilvl="4" w:tplc="04070003" w:tentative="1">
+      <w:start w:val="1"/>
+      <w:numFmt w:val="bullet"/>
+      <w:lvlText w:val="o"/>
+      <w:lvlJc w:val="left"/>
+      <w:pPr>
+        <w:ind w:left="3600" w:hanging="360"/>
+      </w:pPr>
+      <w:rPr>
+        <w:rFonts w:ascii="Courier New" w:hAnsi="Courier New" w:cs="Courier New" w:hint="default"/>
+      </w:rPr>
+    </w:lvl>
+    <w:lvl w:ilvl="5" w:tplc="04070005" w:tentative="1">
+      <w:start w:val="1"/>
+      <w:numFmt w:val="bullet"/>
+      <w:lvlText w:val=""/>
+      <w:lvlJc w:val="left"/>
+      <w:pPr>
+        <w:ind w:left="4320" w:hanging="360"/>
+      </w:pPr>
+      <w:rPr>
+        <w:rFonts w:ascii="Wingdings" w:hAnsi="Wingdings" w:hint="default"/>
+      </w:rPr>
+    </w:lvl>
+    <w:lvl w:ilvl="6" w:tplc="04070001" w:tentative="1">
+      <w:start w:val="1"/>
+      <w:numFmt w:val="bullet"/>
+      <w:lvlText w:val=""/>
+      <w:lvlJc w:val="left"/>
+      <w:pPr>
+        <w:ind w:left="5040" w:hanging="360"/>
+      </w:pPr>
+      <w:rPr>
+        <w:rFonts w:ascii="Symbol" w:hAnsi="Symbol" w:hint="default"/>
+      </w:rPr>
+    </w:lvl>
+    <w:lvl w:ilvl="7" w:tplc="04070003" w:tentative="1">
+      <w:start w:val="1"/>
+      <w:numFmt w:val="bullet"/>
+      <w:lvlText w:val="o"/>
+      <w:lvlJc w:val="left"/>
+      <w:pPr>
+        <w:ind w:left="5760" w:hanging="360"/>
+      </w:pPr>
+      <w:rPr>
+        <w:rFonts w:ascii="Courier New" w:hAnsi="Courier New" w:cs="Courier New" w:hint="default"/>
+      </w:rPr>
+    </w:lvl>
+    <w:lvl w:ilvl="8" w:tplc="04070005" w:tentative="1">
+      <w:start w:val="1"/>
+      <w:numFmt w:val="bullet"/>
+      <w:lvlText w:val=""/>
+      <w:lvlJc w:val="left"/>
+      <w:pPr>
+        <w:ind w:left="6480" w:hanging="360"/>
+      </w:pPr>
+      <w:rPr>
+        <w:rFonts w:ascii="Wingdings" w:hAnsi="Wingdings" w:hint="default"/>
+      </w:rPr>
+    </w:lvl>
+  </w:abstractNum>
+  <w:num w:numId="1">
+    <w:abstractNumId w:val="0"/>
+  </w:num>
+</w:numbering>
 </file>
 
 <file path=word/styles.xml><?xml version="1.0" encoding="utf-8"?>
@@ -617,6 +1427,17 @@
     <w:semiHidden/>
     <w:unhideWhenUsed/>
   </w:style>
+  <w:style w:type="paragraph" w:styleId="Listenabsatz">
+    <w:name w:val="List Paragraph"/>
+    <w:basedOn w:val="Standard"/>
+    <w:uiPriority w:val="34"/>
+    <w:qFormat/>
+    <w:rsid w:val="00AE2026"/>
+    <w:pPr>
+      <w:ind w:left="720"/>
+      <w:contextualSpacing/>
+    </w:pPr>
+  </w:style>
 </w:styles>
 </file>
 

</xml_diff>